<commit_message>
Perbarui request login, revisi tampilan pedagang lapak data diri, dan ubah layout fix scroll  modal
</commit_message>
<xml_diff>
--- a/public/surat.docx
+++ b/public/surat.docx
@@ -99,25 +99,7 @@
           <w:bCs/>
           <w:lang w:val="id-ID"/>
         </w:rPr>
-        <w:t>${</w:t>
-      </w:r>
-      <w:proofErr w:type="spellStart"/>
-      <w:r>
-        <w:rPr>
-          <w:b/>
-          <w:bCs/>
-          <w:lang w:val="id-ID"/>
-        </w:rPr>
-        <w:t>no_surat</w:t>
-      </w:r>
-      <w:proofErr w:type="spellEnd"/>
-      <w:r>
-        <w:rPr>
-          <w:b/>
-          <w:bCs/>
-          <w:lang w:val="id-ID"/>
-        </w:rPr>
-        <w:t>}</w:t>
+        <w:t>${no_surat}</w:t>
       </w:r>
     </w:p>
     <w:p>
@@ -159,6 +141,7 @@
         <w:t>${</w:t>
       </w:r>
       <w:proofErr w:type="spellStart"/>
+      <w:proofErr w:type="gramStart"/>
       <w:r>
         <w:t>nama</w:t>
       </w:r>
@@ -166,11 +149,15 @@
       <w:r>
         <w:t xml:space="preserve">} </w:t>
       </w:r>
+      <w:r>
+        <w:t xml:space="preserve"> </w:t>
+      </w:r>
       <w:proofErr w:type="spellStart"/>
       <w:r>
         <w:t>Tanggal</w:t>
       </w:r>
       <w:proofErr w:type="spellEnd"/>
+      <w:proofErr w:type="gramEnd"/>
       <w:r>
         <w:t xml:space="preserve"> </w:t>
       </w:r>
@@ -249,20 +236,25 @@
         <w:rPr>
           <w:lang w:val="id-ID"/>
         </w:rPr>
-        <w:t>${</w:t>
+        <w:t>${no_aturan}</w:t>
+      </w:r>
+      <w:r>
+        <w:t xml:space="preserve"> </w:t>
       </w:r>
       <w:proofErr w:type="spellStart"/>
       <w:r>
-        <w:rPr>
-          <w:lang w:val="id-ID"/>
-        </w:rPr>
-        <w:t>no_aturan</w:t>
+        <w:t>Tahun</w:t>
       </w:r>
       <w:proofErr w:type="spellEnd"/>
       <w:r>
-        <w:rPr>
-          <w:lang w:val="id-ID"/>
-        </w:rPr>
+        <w:t xml:space="preserve"> ${</w:t>
+      </w:r>
+      <w:proofErr w:type="spellStart"/>
+      <w:r>
+        <w:t>tahun</w:t>
+      </w:r>
+      <w:proofErr w:type="spellEnd"/>
+      <w:r>
         <w:t>}</w:t>
       </w:r>
       <w:r>
@@ -270,59 +262,44 @@
       </w:r>
       <w:proofErr w:type="spellStart"/>
       <w:r>
-        <w:t>Tahun</w:t>
+        <w:t>tentang</w:t>
       </w:r>
       <w:proofErr w:type="spellEnd"/>
       <w:r>
-        <w:t xml:space="preserve"> ${</w:t>
-      </w:r>
-      <w:proofErr w:type="spellStart"/>
-      <w:r>
-        <w:t>tahun</w:t>
-      </w:r>
-      <w:proofErr w:type="spellEnd"/>
-      <w:r>
-        <w:t>}</w:t>
-      </w:r>
-      <w:r>
-        <w:t xml:space="preserve"> </w:t>
-      </w:r>
-      <w:proofErr w:type="spellStart"/>
-      <w:r>
-        <w:t>tentang</w:t>
-      </w:r>
-      <w:proofErr w:type="spellEnd"/>
-      <w:r>
         <w:t xml:space="preserve"> T</w:t>
       </w:r>
-      <w:proofErr w:type="spellStart"/>
       <w:r>
         <w:rPr>
           <w:color w:val="000000"/>
           <w:lang w:val="id-ID"/>
         </w:rPr>
-        <w:t>ata</w:t>
-      </w:r>
-      <w:proofErr w:type="spellEnd"/>
+        <w:t xml:space="preserve">ata </w:t>
+      </w:r>
+      <w:r>
+        <w:rPr>
+          <w:color w:val="000000"/>
+        </w:rPr>
+        <w:t>C</w:t>
+      </w:r>
       <w:r>
         <w:rPr>
           <w:color w:val="000000"/>
           <w:lang w:val="id-ID"/>
         </w:rPr>
-        <w:t xml:space="preserve"> </w:t>
+        <w:t xml:space="preserve">ara </w:t>
       </w:r>
       <w:r>
         <w:rPr>
           <w:color w:val="000000"/>
         </w:rPr>
-        <w:t>C</w:t>
+        <w:t>P</w:t>
       </w:r>
       <w:r>
         <w:rPr>
           <w:color w:val="000000"/>
           <w:lang w:val="id-ID"/>
         </w:rPr>
-        <w:t xml:space="preserve">ara </w:t>
+        <w:t xml:space="preserve">engajuan </w:t>
       </w:r>
       <w:r>
         <w:rPr>
@@ -330,225 +307,156 @@
         </w:rPr>
         <w:t>P</w:t>
       </w:r>
-      <w:proofErr w:type="spellStart"/>
       <w:r>
         <w:rPr>
           <w:color w:val="000000"/>
           <w:lang w:val="id-ID"/>
         </w:rPr>
-        <w:t>engajuan</w:t>
-      </w:r>
-      <w:proofErr w:type="spellEnd"/>
+        <w:t xml:space="preserve">ermohonan </w:t>
+      </w:r>
+      <w:r>
+        <w:rPr>
+          <w:color w:val="000000"/>
+        </w:rPr>
+        <w:t>S</w:t>
+      </w:r>
       <w:r>
         <w:rPr>
           <w:color w:val="000000"/>
           <w:lang w:val="id-ID"/>
         </w:rPr>
-        <w:t xml:space="preserve"> </w:t>
+        <w:t xml:space="preserve">urat </w:t>
       </w:r>
       <w:r>
         <w:rPr>
           <w:color w:val="000000"/>
         </w:rPr>
-        <w:t>P</w:t>
-      </w:r>
-      <w:proofErr w:type="spellStart"/>
+        <w:t>K</w:t>
+      </w:r>
       <w:r>
         <w:rPr>
           <w:color w:val="000000"/>
           <w:lang w:val="id-ID"/>
         </w:rPr>
-        <w:t>ermohonan</w:t>
-      </w:r>
-      <w:proofErr w:type="spellEnd"/>
+        <w:t xml:space="preserve">eterangan </w:t>
+      </w:r>
+      <w:r>
+        <w:rPr>
+          <w:color w:val="000000"/>
+        </w:rPr>
+        <w:t>P</w:t>
+      </w:r>
       <w:r>
         <w:rPr>
           <w:color w:val="000000"/>
           <w:lang w:val="id-ID"/>
         </w:rPr>
-        <w:t xml:space="preserve"> </w:t>
+        <w:t>emanfaatan (</w:t>
       </w:r>
       <w:r>
         <w:rPr>
           <w:color w:val="000000"/>
         </w:rPr>
-        <w:t>S</w:t>
+        <w:t>SKP</w:t>
       </w:r>
       <w:r>
         <w:rPr>
           <w:color w:val="000000"/>
           <w:lang w:val="id-ID"/>
         </w:rPr>
-        <w:t xml:space="preserve">urat </w:t>
+        <w:t xml:space="preserve">) dan </w:t>
       </w:r>
       <w:r>
         <w:rPr>
           <w:color w:val="000000"/>
         </w:rPr>
-        <w:t>K</w:t>
-      </w:r>
-      <w:proofErr w:type="spellStart"/>
+        <w:t>S</w:t>
+      </w:r>
       <w:r>
         <w:rPr>
           <w:color w:val="000000"/>
           <w:lang w:val="id-ID"/>
         </w:rPr>
-        <w:t>eterangan</w:t>
-      </w:r>
-      <w:proofErr w:type="spellEnd"/>
+        <w:t xml:space="preserve">urat </w:t>
+      </w:r>
+      <w:r>
+        <w:rPr>
+          <w:color w:val="000000"/>
+        </w:rPr>
+        <w:t>K</w:t>
+      </w:r>
       <w:r>
         <w:rPr>
           <w:color w:val="000000"/>
           <w:lang w:val="id-ID"/>
         </w:rPr>
-        <w:t xml:space="preserve"> </w:t>
+        <w:t xml:space="preserve">eterangan </w:t>
       </w:r>
       <w:r>
         <w:rPr>
           <w:color w:val="000000"/>
         </w:rPr>
-        <w:t>P</w:t>
-      </w:r>
-      <w:proofErr w:type="spellStart"/>
+        <w:t>T</w:t>
+      </w:r>
       <w:r>
         <w:rPr>
           <w:color w:val="000000"/>
           <w:lang w:val="id-ID"/>
         </w:rPr>
-        <w:t>emanfaatan</w:t>
-      </w:r>
-      <w:proofErr w:type="spellEnd"/>
+        <w:t xml:space="preserve">empat </w:t>
+      </w:r>
+      <w:r>
+        <w:rPr>
+          <w:color w:val="000000"/>
+        </w:rPr>
+        <w:t>U</w:t>
+      </w:r>
       <w:r>
         <w:rPr>
           <w:color w:val="000000"/>
           <w:lang w:val="id-ID"/>
         </w:rPr>
-        <w:t xml:space="preserve"> (</w:t>
+        <w:t>saha (</w:t>
       </w:r>
       <w:r>
         <w:rPr>
           <w:color w:val="000000"/>
         </w:rPr>
-        <w:t>SKP</w:t>
+        <w:t>SKTU</w:t>
       </w:r>
       <w:r>
         <w:rPr>
           <w:color w:val="000000"/>
           <w:lang w:val="id-ID"/>
         </w:rPr>
-        <w:t xml:space="preserve">) dan </w:t>
+        <w:t xml:space="preserve">) </w:t>
       </w:r>
       <w:r>
         <w:rPr>
           <w:color w:val="000000"/>
         </w:rPr>
-        <w:t>S</w:t>
+        <w:t>P</w:t>
       </w:r>
       <w:r>
         <w:rPr>
           <w:color w:val="000000"/>
           <w:lang w:val="id-ID"/>
         </w:rPr>
-        <w:t xml:space="preserve">urat </w:t>
+        <w:t xml:space="preserve">asar </w:t>
       </w:r>
       <w:r>
         <w:rPr>
           <w:color w:val="000000"/>
         </w:rPr>
-        <w:t>K</w:t>
-      </w:r>
-      <w:proofErr w:type="spellStart"/>
+        <w:t>R</w:t>
+      </w:r>
       <w:r>
         <w:rPr>
           <w:color w:val="000000"/>
           <w:lang w:val="id-ID"/>
         </w:rPr>
-        <w:t>eterangan</w:t>
-      </w:r>
-      <w:proofErr w:type="spellEnd"/>
-      <w:r>
-        <w:rPr>
-          <w:color w:val="000000"/>
-          <w:lang w:val="id-ID"/>
-        </w:rPr>
-        <w:t xml:space="preserve"> </w:t>
-      </w:r>
-      <w:r>
-        <w:rPr>
-          <w:color w:val="000000"/>
-        </w:rPr>
-        <w:t>T</w:t>
-      </w:r>
-      <w:r>
-        <w:rPr>
-          <w:color w:val="000000"/>
-          <w:lang w:val="id-ID"/>
-        </w:rPr>
-        <w:t xml:space="preserve">empat </w:t>
-      </w:r>
-      <w:r>
-        <w:rPr>
-          <w:color w:val="000000"/>
-        </w:rPr>
-        <w:t>U</w:t>
-      </w:r>
-      <w:proofErr w:type="spellStart"/>
-      <w:r>
-        <w:rPr>
-          <w:color w:val="000000"/>
-          <w:lang w:val="id-ID"/>
-        </w:rPr>
-        <w:t>saha</w:t>
-      </w:r>
-      <w:proofErr w:type="spellEnd"/>
-      <w:r>
-        <w:rPr>
-          <w:color w:val="000000"/>
-          <w:lang w:val="id-ID"/>
-        </w:rPr>
-        <w:t xml:space="preserve"> (</w:t>
-      </w:r>
-      <w:r>
-        <w:rPr>
-          <w:color w:val="000000"/>
-        </w:rPr>
-        <w:t>SKTU</w:t>
-      </w:r>
-      <w:r>
-        <w:rPr>
-          <w:color w:val="000000"/>
-          <w:lang w:val="id-ID"/>
-        </w:rPr>
-        <w:t xml:space="preserve">) </w:t>
-      </w:r>
-      <w:r>
-        <w:rPr>
-          <w:color w:val="000000"/>
-        </w:rPr>
-        <w:t>P</w:t>
-      </w:r>
-      <w:r>
-        <w:rPr>
-          <w:color w:val="000000"/>
-          <w:lang w:val="id-ID"/>
-        </w:rPr>
-        <w:t xml:space="preserve">asar </w:t>
-      </w:r>
-      <w:r>
-        <w:rPr>
-          <w:color w:val="000000"/>
-        </w:rPr>
-        <w:t>R</w:t>
-      </w:r>
-      <w:proofErr w:type="spellStart"/>
-      <w:r>
-        <w:rPr>
-          <w:color w:val="000000"/>
-          <w:lang w:val="id-ID"/>
-        </w:rPr>
         <w:t>akyat</w:t>
       </w:r>
-      <w:proofErr w:type="spellEnd"/>
       <w:r>
         <w:t xml:space="preserve">, </w:t>
       </w:r>
@@ -1319,47 +1227,30 @@
       </w:r>
       <w:r>
         <w:rPr>
-          <w:rFonts w:ascii="Arial Narrow" w:hAnsi="Arial Narrow" w:cs="Arial"/>
-        </w:rPr>
-        <w:fldChar w:fldCharType="begin"/>
-      </w:r>
-      <w:r>
-        <w:rPr>
-          <w:rFonts w:ascii="Arial Narrow" w:hAnsi="Arial Narrow" w:cs="Arial"/>
-        </w:rPr>
-        <w:instrText xml:space="preserve"> MERGEFIELD Nama_Dasaran </w:instrText>
-      </w:r>
-      <w:r>
-        <w:rPr>
-          <w:rFonts w:ascii="Arial Narrow" w:hAnsi="Arial Narrow" w:cs="Arial"/>
-        </w:rPr>
-        <w:fldChar w:fldCharType="separate"/>
-      </w:r>
-      <w:r>
-        <w:rPr>
-          <w:rFonts w:ascii="Arial Narrow" w:hAnsi="Arial Narrow" w:cs="Arial"/>
-          <w:noProof/>
-        </w:rPr>
-        <w:t>Los</w:t>
-      </w:r>
-      <w:r>
-        <w:rPr>
-          <w:rFonts w:ascii="Arial Narrow" w:hAnsi="Arial Narrow" w:cs="Arial"/>
-        </w:rPr>
-        <w:fldChar w:fldCharType="end"/>
-      </w:r>
-      <w:r>
-        <w:rPr>
-          <w:rFonts w:ascii="Arial Narrow" w:hAnsi="Arial Narrow" w:cs="Arial"/>
-        </w:rPr>
-        <w:t xml:space="preserve"> yang </w:t>
+          <w:lang w:val="id-ID"/>
+        </w:rPr>
+        <w:t>${jenis}</w:t>
+      </w:r>
+      <w:r>
+        <w:rPr>
+          <w:b/>
+          <w:bCs/>
+          <w:lang w:val="id-ID"/>
+        </w:rPr>
+        <w:t xml:space="preserve"> </w:t>
+      </w:r>
+      <w:r>
+        <w:rPr>
+          <w:rFonts w:ascii="Arial Narrow" w:hAnsi="Arial Narrow" w:cs="Arial"/>
+        </w:rPr>
+        <w:t>yang terl</w:t>
       </w:r>
       <w:proofErr w:type="spellStart"/>
       <w:r>
         <w:rPr>
           <w:rFonts w:ascii="Arial Narrow" w:hAnsi="Arial Narrow" w:cs="Arial"/>
         </w:rPr>
-        <w:t>terletak</w:t>
+        <w:t>etak</w:t>
       </w:r>
       <w:proofErr w:type="spellEnd"/>
       <w:r>

</xml_diff>